<commit_message>
add support for if elase inside foreach
</commit_message>
<xml_diff>
--- a/samples/docx/TestIfStatement.docx
+++ b/samples/docx/TestIfStatement.docx
@@ -4,80 +4,170 @@
   <w:body>
     <w:p>
       <w:r>
-        <w:t>@if Company_Name == MiniSofteware</w:t>
+        <w:t>{{if</w:t>
+      </w:r>
+      <w:r>
+        <w:t>(</w:t>
+      </w:r>
+      <w:r>
+        <w:t>{{</w:t>
+      </w:r>
+      <w:r>
+        <w:t>Company_Name</w:t>
+      </w:r>
+      <w:r>
+        <w:t>}}</w:t>
+      </w:r>
+      <w:r>
+        <w:t>,</w:t>
+      </w:r>
+      <w:r>
+        <w:t>==</w:t>
+      </w:r>
+      <w:r>
+        <w:t>,</w:t>
+      </w:r>
+      <w:r>
+        <w:t>MiniSofteware</w:t>
+      </w:r>
+      <w:r>
+        <w:t>)</w:t>
+      </w:r>
+      <w:r>
+        <w:t>if</w:t>
+      </w:r>
+      <w:r>
+        <w:t>First if chosen: {{Company_Name}}</w:t>
+      </w:r>
+      <w:r>
+        <w:t>endif}}{{if</w:t>
+      </w:r>
+      <w:r>
+        <w:t>(</w:t>
+      </w:r>
+      <w:r>
+        <w:t>{{</w:t>
+      </w:r>
+      <w:r>
+        <w:t>Points</w:t>
+      </w:r>
+      <w:r>
+        <w:t>}}</w:t>
+      </w:r>
+      <w:r>
+        <w:t>,&gt;=,100)ifPoints are greater than 100</w:t>
+      </w:r>
+      <w:r>
+        <w:t>endif}}{{if</w:t>
+      </w:r>
+      <w:r>
+        <w:t>(</w:t>
+      </w:r>
+      <w:r>
+        <w:t>{{</w:t>
+      </w:r>
+      <w:r>
+        <w:t>Company_Name</w:t>
+      </w:r>
+      <w:r>
+        <w:t>}}</w:t>
+      </w:r>
+      <w:r>
+        <w:t>,</w:t>
+      </w:r>
+      <w:r>
+        <w:t>==</w:t>
+      </w:r>
+      <w:r>
+        <w:t>,</w:t>
+      </w:r>
+      <w:r>
+        <w:t>MaxiSoftware</w:t>
+      </w:r>
+      <w:r>
+        <w:t>)if</w:t>
+      </w:r>
+      <w:r>
+        <w:t xml:space="preserve"> </w:t>
+      </w:r>
+      <w:r>
+        <w:t xml:space="preserve">Second </w:t>
+      </w:r>
+      <w:r>
+        <w:t>if chosen: {{Company_Name}}</w:t>
+      </w:r>
+      <w:r>
+        <w:t>endif}}</w:t>
       </w:r>
     </w:p>
     <w:p>
       <w:r>
-        <w:t>First if chosen: {{Company_Name}}</w:t>
+        <w:t>{{if</w:t>
+      </w:r>
+      <w:r>
+        <w:t>(</w:t>
+      </w:r>
+      <w:r>
+        <w:t>{{</w:t>
+      </w:r>
+      <w:r>
+        <w:t>CreateDate</w:t>
+      </w:r>
+      <w:r>
+        <w:t>}}</w:t>
+      </w:r>
+      <w:r>
+        <w:t>,</w:t>
+      </w:r>
+      <w:r>
+        <w:t>&lt;=</w:t>
+      </w:r>
+      <w:r>
+        <w:t>,</w:t>
+      </w:r>
+      <w:r>
+        <w:t>2020-12-31</w:t>
+      </w:r>
+      <w:r>
+        <w:t>)if</w:t>
+      </w:r>
+      <w:r>
+        <w:t>CreateDate is not greater than 2021</w:t>
+      </w:r>
+      <w:r>
+        <w:t>endif}}</w:t>
       </w:r>
     </w:p>
     <w:p>
       <w:r>
-        <w:t>@endif</w:t>
-      </w:r>
-    </w:p>
-    <w:p>
-      <w:r>
-        <w:t xml:space="preserve">@if Company_Name == </w:t>
-      </w:r>
-      <w:r>
-        <w:t>MaxiSoftware</w:t>
-      </w:r>
-    </w:p>
-    <w:p>
-      <w:r>
-        <w:t>Second if chosen: {{Company_Name}}</w:t>
-      </w:r>
-    </w:p>
-    <w:p>
-      <w:r>
-        <w:t>@endif</w:t>
-      </w:r>
-    </w:p>
-    <w:p>
-      <w:r>
-        <w:t>@if Points &gt;= 100</w:t>
-      </w:r>
-    </w:p>
-    <w:p>
-      <w:r>
-        <w:t>Points are greater than 100</w:t>
-      </w:r>
-    </w:p>
-    <w:p>
-      <w:r>
-        <w:t>@endif</w:t>
-      </w:r>
-    </w:p>
-    <w:p>
-      <w:r>
-        <w:t>@if CreateDate &lt;= 2020-12-31</w:t>
-      </w:r>
-    </w:p>
-    <w:p>
-      <w:r>
-        <w:t>CreateDate is not greater than 2021</w:t>
-      </w:r>
-    </w:p>
-    <w:p>
-      <w:r>
-        <w:t>@endif</w:t>
-      </w:r>
-    </w:p>
-    <w:p>
-      <w:r>
-        <w:t>@if CreateDate &gt; 2020-12-31</w:t>
-      </w:r>
-    </w:p>
-    <w:p>
+        <w:t>{{if</w:t>
+      </w:r>
+      <w:r>
+        <w:t>(</w:t>
+      </w:r>
+      <w:r>
+        <w:t>{{</w:t>
+      </w:r>
+      <w:r>
+        <w:t>CreateDate</w:t>
+      </w:r>
+      <w:r>
+        <w:t>}}</w:t>
+      </w:r>
+      <w:r>
+        <w:t>,&gt;,</w:t>
+      </w:r>
+      <w:r>
+        <w:t>2020-12-31</w:t>
+      </w:r>
+      <w:r>
+        <w:t>)if</w:t>
+      </w:r>
       <w:r>
         <w:t>CreateDate is not less than 2021</w:t>
       </w:r>
-    </w:p>
-    <w:p>
-      <w:r>
-        <w:t>@endif</w:t>
+      <w:r>
+        <w:t>endif}}</w:t>
       </w:r>
     </w:p>
     <w:sectPr>

</xml_diff>

<commit_message>
rollback multi-line if statement
</commit_message>
<xml_diff>
--- a/samples/docx/TestIfStatement.docx
+++ b/samples/docx/TestIfStatement.docx
@@ -12,13 +12,102 @@
       <w:r>
         <w:t>{{</w:t>
       </w:r>
+      <w:proofErr w:type="spellStart"/>
       <w:r>
         <w:t>Company_Name</w:t>
       </w:r>
+      <w:proofErr w:type="spellEnd"/>
+      <w:r>
+        <w:t>}</w:t>
+      </w:r>
+      <w:proofErr w:type="gramStart"/>
+      <w:r>
+        <w:t>}</w:t>
+      </w:r>
+      <w:r>
+        <w:t>,</w:t>
+      </w:r>
+      <w:r>
+        <w:t>=</w:t>
+      </w:r>
+      <w:proofErr w:type="gramEnd"/>
+      <w:r>
+        <w:t>=</w:t>
+      </w:r>
+      <w:r>
+        <w:t>,</w:t>
+      </w:r>
+      <w:proofErr w:type="spellStart"/>
+      <w:r>
+        <w:t>MiniSofteware</w:t>
+      </w:r>
+      <w:proofErr w:type="spellEnd"/>
+      <w:r>
+        <w:t>)</w:t>
+      </w:r>
+      <w:proofErr w:type="spellStart"/>
+      <w:r>
+        <w:t>if</w:t>
+      </w:r>
+      <w:r>
+        <w:t>First</w:t>
+      </w:r>
+      <w:proofErr w:type="spellEnd"/>
+      <w:r>
+        <w:t xml:space="preserve"> if chosen: {{</w:t>
+      </w:r>
+      <w:proofErr w:type="spellStart"/>
+      <w:r>
+        <w:t>Company_Name</w:t>
+      </w:r>
+      <w:proofErr w:type="spellEnd"/>
       <w:r>
         <w:t>}}</w:t>
       </w:r>
       <w:r>
+        <w:t>endif}}{{if</w:t>
+      </w:r>
+      <w:r>
+        <w:t>(</w:t>
+      </w:r>
+      <w:r>
+        <w:t>{{</w:t>
+      </w:r>
+      <w:r>
+        <w:t>Points</w:t>
+      </w:r>
+      <w:r>
+        <w:t>}}</w:t>
+      </w:r>
+      <w:r>
+        <w:t>,&gt;=,100)</w:t>
+      </w:r>
+      <w:proofErr w:type="spellStart"/>
+      <w:r>
+        <w:t>ifPoints</w:t>
+      </w:r>
+      <w:proofErr w:type="spellEnd"/>
+      <w:r>
+        <w:t xml:space="preserve"> are greater than 100</w:t>
+      </w:r>
+      <w:r>
+        <w:t>endif}}{{if</w:t>
+      </w:r>
+      <w:r>
+        <w:t>(</w:t>
+      </w:r>
+      <w:r>
+        <w:t>{{</w:t>
+      </w:r>
+      <w:proofErr w:type="spellStart"/>
+      <w:r>
+        <w:t>Company_Name</w:t>
+      </w:r>
+      <w:proofErr w:type="spellEnd"/>
+      <w:r>
+        <w:t>}}</w:t>
+      </w:r>
+      <w:r>
         <w:t>,</w:t>
       </w:r>
       <w:r>
@@ -27,74 +116,30 @@
       <w:r>
         <w:t>,</w:t>
       </w:r>
-      <w:r>
-        <w:t>MiniSofteware</w:t>
-      </w:r>
-      <w:r>
-        <w:t>)</w:t>
-      </w:r>
-      <w:r>
-        <w:t>if</w:t>
-      </w:r>
-      <w:r>
-        <w:t>First if chosen: {{Company_Name}}</w:t>
-      </w:r>
-      <w:r>
-        <w:t>endif}}{{if</w:t>
-      </w:r>
-      <w:r>
-        <w:t>(</w:t>
-      </w:r>
-      <w:r>
-        <w:t>{{</w:t>
-      </w:r>
-      <w:r>
-        <w:t>Points</w:t>
-      </w:r>
+      <w:proofErr w:type="spellStart"/>
+      <w:r>
+        <w:t>MaxiSoftware</w:t>
+      </w:r>
+      <w:proofErr w:type="spellEnd"/>
+      <w:r>
+        <w:t>)if</w:t>
+      </w:r>
+      <w:r>
+        <w:t xml:space="preserve"> </w:t>
+      </w:r>
+      <w:r>
+        <w:t xml:space="preserve">Second </w:t>
+      </w:r>
+      <w:r>
+        <w:t>if chosen: {{</w:t>
+      </w:r>
+      <w:proofErr w:type="spellStart"/>
+      <w:r>
+        <w:t>Company_Name</w:t>
+      </w:r>
+      <w:proofErr w:type="spellEnd"/>
       <w:r>
         <w:t>}}</w:t>
-      </w:r>
-      <w:r>
-        <w:t>,&gt;=,100)ifPoints are greater than 100</w:t>
-      </w:r>
-      <w:r>
-        <w:t>endif}}{{if</w:t>
-      </w:r>
-      <w:r>
-        <w:t>(</w:t>
-      </w:r>
-      <w:r>
-        <w:t>{{</w:t>
-      </w:r>
-      <w:r>
-        <w:t>Company_Name</w:t>
-      </w:r>
-      <w:r>
-        <w:t>}}</w:t>
-      </w:r>
-      <w:r>
-        <w:t>,</w:t>
-      </w:r>
-      <w:r>
-        <w:t>==</w:t>
-      </w:r>
-      <w:r>
-        <w:t>,</w:t>
-      </w:r>
-      <w:r>
-        <w:t>MaxiSoftware</w:t>
-      </w:r>
-      <w:r>
-        <w:t>)if</w:t>
-      </w:r>
-      <w:r>
-        <w:t xml:space="preserve"> </w:t>
-      </w:r>
-      <w:r>
-        <w:t xml:space="preserve">Second </w:t>
-      </w:r>
-      <w:r>
-        <w:t>if chosen: {{Company_Name}}</w:t>
       </w:r>
       <w:r>
         <w:t>endif}}</w:t>
@@ -110,17 +155,27 @@
       <w:r>
         <w:t>{{</w:t>
       </w:r>
+      <w:proofErr w:type="spellStart"/>
       <w:r>
         <w:t>CreateDate</w:t>
       </w:r>
-      <w:r>
-        <w:t>}}</w:t>
+      <w:proofErr w:type="spellEnd"/>
+      <w:r>
+        <w:t>}</w:t>
+      </w:r>
+      <w:proofErr w:type="gramStart"/>
+      <w:r>
+        <w:t>}</w:t>
       </w:r>
       <w:r>
         <w:t>,</w:t>
       </w:r>
       <w:r>
-        <w:t>&lt;=</w:t>
+        <w:t>&lt;</w:t>
+      </w:r>
+      <w:proofErr w:type="gramEnd"/>
+      <w:r>
+        <w:t>=</w:t>
       </w:r>
       <w:r>
         <w:t>,</w:t>
@@ -129,10 +184,18 @@
         <w:t>2020-12-31</w:t>
       </w:r>
       <w:r>
-        <w:t>)if</w:t>
-      </w:r>
-      <w:r>
-        <w:t>CreateDate is not greater than 2021</w:t>
+        <w:t>)</w:t>
+      </w:r>
+      <w:proofErr w:type="spellStart"/>
+      <w:r>
+        <w:t>if</w:t>
+      </w:r>
+      <w:r>
+        <w:t>CreateDate</w:t>
+      </w:r>
+      <w:proofErr w:type="spellEnd"/>
+      <w:r>
+        <w:t xml:space="preserve"> is not greater than 2021</w:t>
       </w:r>
       <w:r>
         <w:t>endif}}</w:t>
@@ -148,9 +211,11 @@
       <w:r>
         <w:t>{{</w:t>
       </w:r>
+      <w:proofErr w:type="spellStart"/>
       <w:r>
         <w:t>CreateDate</w:t>
       </w:r>
+      <w:proofErr w:type="spellEnd"/>
       <w:r>
         <w:t>}}</w:t>
       </w:r>
@@ -158,18 +223,87 @@
         <w:t>,&gt;,</w:t>
       </w:r>
       <w:r>
+        <w:t>2020-12-</w:t>
+      </w:r>
+      <w:proofErr w:type="gramStart"/>
+      <w:r>
+        <w:t>31</w:t>
+      </w:r>
+      <w:r>
+        <w:t>)</w:t>
+      </w:r>
+      <w:proofErr w:type="spellStart"/>
+      <w:r>
+        <w:t>if</w:t>
+      </w:r>
+      <w:r>
+        <w:t>CreateDate</w:t>
+      </w:r>
+      <w:proofErr w:type="spellEnd"/>
+      <w:proofErr w:type="gramEnd"/>
+      <w:r>
+        <w:t xml:space="preserve"> is not less than 2021</w:t>
+      </w:r>
+      <w:r>
+        <w:t>endif}}</w:t>
+      </w:r>
+    </w:p>
+    <w:p/>
+    <w:p/>
+    <w:p>
+      <w:r>
+        <w:t>@</w:t>
+      </w:r>
+      <w:r>
+        <w:t>if</w:t>
+      </w:r>
+      <w:r>
+        <w:t xml:space="preserve"> </w:t>
+      </w:r>
+      <w:proofErr w:type="spellStart"/>
+      <w:r>
+        <w:t>CreateDate</w:t>
+      </w:r>
+      <w:proofErr w:type="spellEnd"/>
+      <w:r>
+        <w:t xml:space="preserve"> </w:t>
+      </w:r>
+      <w:r>
+        <w:t>&gt;</w:t>
+      </w:r>
+      <w:r>
+        <w:t xml:space="preserve"> </w:t>
+      </w:r>
+      <w:r>
         <w:t>2020-12-31</w:t>
       </w:r>
-      <w:r>
-        <w:t>)if</w:t>
-      </w:r>
-      <w:r>
-        <w:t>CreateDate is not less than 2021</w:t>
-      </w:r>
-      <w:r>
-        <w:t>endif}}</w:t>
-      </w:r>
     </w:p>
+    <w:p>
+      <w:proofErr w:type="spellStart"/>
+      <w:r>
+        <w:t>CreateDate</w:t>
+      </w:r>
+      <w:proofErr w:type="spellEnd"/>
+      <w:r>
+        <w:t xml:space="preserve"> is not less than 2021</w:t>
+      </w:r>
+    </w:p>
+    <w:p>
+      <w:proofErr w:type="spellStart"/>
+      <w:r>
+        <w:t>asdasdasdasdasdasd</w:t>
+      </w:r>
+      <w:proofErr w:type="spellEnd"/>
+    </w:p>
+    <w:p>
+      <w:r>
+        <w:t>@</w:t>
+      </w:r>
+      <w:r>
+        <w:t>endif</w:t>
+      </w:r>
+    </w:p>
+    <w:p/>
     <w:sectPr>
       <w:pgSz w:w="12240" w:h="15840"/>
       <w:pgMar w:top="1440" w:right="1440" w:bottom="1440" w:left="1440" w:header="720" w:footer="720" w:gutter="0"/>

</xml_diff>

<commit_message>
Add null support for multi line if
</commit_message>
<xml_diff>
--- a/samples/docx/TestIfStatement.docx
+++ b/samples/docx/TestIfStatement.docx
@@ -12,102 +12,67 @@
       <w:r>
         <w:t>{{</w:t>
       </w:r>
-      <w:proofErr w:type="spellStart"/>
       <w:r>
         <w:t>Company_Name</w:t>
       </w:r>
-      <w:proofErr w:type="spellEnd"/>
-      <w:r>
-        <w:t>}</w:t>
-      </w:r>
-      <w:proofErr w:type="gramStart"/>
-      <w:r>
-        <w:t>}</w:t>
+      <w:r>
+        <w:t>}}</w:t>
       </w:r>
       <w:r>
         <w:t>,</w:t>
       </w:r>
       <w:r>
-        <w:t>=</w:t>
-      </w:r>
-      <w:proofErr w:type="gramEnd"/>
-      <w:r>
-        <w:t>=</w:t>
+        <w:t>==</w:t>
       </w:r>
       <w:r>
         <w:t>,</w:t>
       </w:r>
-      <w:proofErr w:type="spellStart"/>
       <w:r>
         <w:t>MiniSofteware</w:t>
       </w:r>
-      <w:proofErr w:type="spellEnd"/>
       <w:r>
         <w:t>)</w:t>
       </w:r>
-      <w:proofErr w:type="spellStart"/>
       <w:r>
         <w:t>if</w:t>
       </w:r>
       <w:r>
-        <w:t>First</w:t>
-      </w:r>
-      <w:proofErr w:type="spellEnd"/>
-      <w:r>
-        <w:t xml:space="preserve"> if chosen: {{</w:t>
-      </w:r>
-      <w:proofErr w:type="spellStart"/>
+        <w:t>First if chosen: {{Company_Name}}</w:t>
+      </w:r>
+      <w:r>
+        <w:t>endif}}{{if</w:t>
+      </w:r>
+      <w:r>
+        <w:t>(</w:t>
+      </w:r>
+      <w:r>
+        <w:t>{{</w:t>
+      </w:r>
+      <w:r>
+        <w:t>Points</w:t>
+      </w:r>
+      <w:r>
+        <w:t>}}</w:t>
+      </w:r>
+      <w:r>
+        <w:t>,&gt;=,100)ifPoints are greater than 100</w:t>
+      </w:r>
+      <w:r>
+        <w:t>endif}}{{if</w:t>
+      </w:r>
+      <w:r>
+        <w:t>(</w:t>
+      </w:r>
+      <w:r>
+        <w:t>{{</w:t>
+      </w:r>
       <w:r>
         <w:t>Company_Name</w:t>
       </w:r>
-      <w:proofErr w:type="spellEnd"/>
       <w:r>
         <w:t>}}</w:t>
       </w:r>
       <w:r>
-        <w:t>endif}}{{if</w:t>
-      </w:r>
-      <w:r>
-        <w:t>(</w:t>
-      </w:r>
-      <w:r>
-        <w:t>{{</w:t>
-      </w:r>
-      <w:r>
-        <w:t>Points</w:t>
-      </w:r>
-      <w:r>
-        <w:t>}}</w:t>
-      </w:r>
-      <w:r>
-        <w:t>,&gt;=,100)</w:t>
-      </w:r>
-      <w:proofErr w:type="spellStart"/>
-      <w:r>
-        <w:t>ifPoints</w:t>
-      </w:r>
-      <w:proofErr w:type="spellEnd"/>
-      <w:r>
-        <w:t xml:space="preserve"> are greater than 100</w:t>
-      </w:r>
-      <w:r>
-        <w:t>endif}}{{if</w:t>
-      </w:r>
-      <w:r>
-        <w:t>(</w:t>
-      </w:r>
-      <w:r>
-        <w:t>{{</w:t>
-      </w:r>
-      <w:proofErr w:type="spellStart"/>
-      <w:r>
-        <w:t>Company_Name</w:t>
-      </w:r>
-      <w:proofErr w:type="spellEnd"/>
-      <w:r>
-        <w:t>}}</w:t>
-      </w:r>
-      <w:r>
         <w:t>,</w:t>
       </w:r>
       <w:r>
@@ -116,11 +81,9 @@
       <w:r>
         <w:t>,</w:t>
       </w:r>
-      <w:proofErr w:type="spellStart"/>
       <w:r>
         <w:t>MaxiSoftware</w:t>
       </w:r>
-      <w:proofErr w:type="spellEnd"/>
       <w:r>
         <w:t>)if</w:t>
       </w:r>
@@ -131,15 +94,7 @@
         <w:t xml:space="preserve">Second </w:t>
       </w:r>
       <w:r>
-        <w:t>if chosen: {{</w:t>
-      </w:r>
-      <w:proofErr w:type="spellStart"/>
-      <w:r>
-        <w:t>Company_Name</w:t>
-      </w:r>
-      <w:proofErr w:type="spellEnd"/>
-      <w:r>
-        <w:t>}}</w:t>
+        <w:t>if chosen: {{Company_Name}}</w:t>
       </w:r>
       <w:r>
         <w:t>endif}}</w:t>
@@ -155,27 +110,17 @@
       <w:r>
         <w:t>{{</w:t>
       </w:r>
-      <w:proofErr w:type="spellStart"/>
       <w:r>
         <w:t>CreateDate</w:t>
       </w:r>
-      <w:proofErr w:type="spellEnd"/>
-      <w:r>
-        <w:t>}</w:t>
-      </w:r>
-      <w:proofErr w:type="gramStart"/>
-      <w:r>
-        <w:t>}</w:t>
+      <w:r>
+        <w:t>}}</w:t>
       </w:r>
       <w:r>
         <w:t>,</w:t>
       </w:r>
       <w:r>
-        <w:t>&lt;</w:t>
-      </w:r>
-      <w:proofErr w:type="gramEnd"/>
-      <w:r>
-        <w:t>=</w:t>
+        <w:t>&lt;=</w:t>
       </w:r>
       <w:r>
         <w:t>,</w:t>
@@ -184,18 +129,10 @@
         <w:t>2020-12-31</w:t>
       </w:r>
       <w:r>
-        <w:t>)</w:t>
-      </w:r>
-      <w:proofErr w:type="spellStart"/>
-      <w:r>
-        <w:t>if</w:t>
-      </w:r>
-      <w:r>
-        <w:t>CreateDate</w:t>
-      </w:r>
-      <w:proofErr w:type="spellEnd"/>
-      <w:r>
-        <w:t xml:space="preserve"> is not greater than 2021</w:t>
+        <w:t>)if</w:t>
+      </w:r>
+      <w:r>
+        <w:t>CreateDate is not greater than 2021</w:t>
       </w:r>
       <w:r>
         <w:t>endif}}</w:t>
@@ -211,11 +148,9 @@
       <w:r>
         <w:t>{{</w:t>
       </w:r>
-      <w:proofErr w:type="spellStart"/>
       <w:r>
         <w:t>CreateDate</w:t>
       </w:r>
-      <w:proofErr w:type="spellEnd"/>
       <w:r>
         <w:t>}}</w:t>
       </w:r>
@@ -223,26 +158,13 @@
         <w:t>,&gt;,</w:t>
       </w:r>
       <w:r>
-        <w:t>2020-12-</w:t>
-      </w:r>
-      <w:proofErr w:type="gramStart"/>
-      <w:r>
-        <w:t>31</w:t>
-      </w:r>
-      <w:r>
-        <w:t>)</w:t>
-      </w:r>
-      <w:proofErr w:type="spellStart"/>
-      <w:r>
-        <w:t>if</w:t>
-      </w:r>
-      <w:r>
-        <w:t>CreateDate</w:t>
-      </w:r>
-      <w:proofErr w:type="spellEnd"/>
-      <w:proofErr w:type="gramEnd"/>
-      <w:r>
-        <w:t xml:space="preserve"> is not less than 2021</w:t>
+        <w:t>2020-12-31</w:t>
+      </w:r>
+      <w:r>
+        <w:t>)if</w:t>
+      </w:r>
+      <w:r>
+        <w:t>CreateDate is not less than 2021</w:t>
       </w:r>
       <w:r>
         <w:t>endif}}</w:t>
@@ -252,55 +174,58 @@
     <w:p/>
     <w:p>
       <w:r>
-        <w:t>@</w:t>
-      </w:r>
-      <w:r>
-        <w:t>if</w:t>
+        <w:t>@if</w:t>
       </w:r>
       <w:r>
         <w:t xml:space="preserve"> </w:t>
       </w:r>
-      <w:proofErr w:type="spellStart"/>
-      <w:r>
-        <w:t>CreateDate</w:t>
-      </w:r>
-      <w:proofErr w:type="spellEnd"/>
-      <w:r>
-        <w:t xml:space="preserve"> </w:t>
-      </w:r>
-      <w:r>
-        <w:t>&gt;</w:t>
-      </w:r>
-      <w:r>
-        <w:t xml:space="preserve"> </w:t>
-      </w:r>
-      <w:r>
-        <w:t>2020-12-31</w:t>
+      <w:r>
+        <w:t>CreateDate &gt; 2020-12-31</w:t>
       </w:r>
     </w:p>
     <w:p>
-      <w:proofErr w:type="spellStart"/>
-      <w:r>
-        <w:t>CreateDate</w:t>
-      </w:r>
-      <w:proofErr w:type="spellEnd"/>
-      <w:r>
-        <w:t xml:space="preserve"> is not less than 2021</w:t>
+      <w:r>
+        <w:t>CreateDate is not less than 2021</w:t>
       </w:r>
     </w:p>
     <w:p>
-      <w:proofErr w:type="spellStart"/>
       <w:r>
         <w:t>asdasdasdasdasdasd</w:t>
       </w:r>
-      <w:proofErr w:type="spellEnd"/>
     </w:p>
     <w:p>
       <w:r>
-        <w:t>@</w:t>
-      </w:r>
-      <w:r>
-        <w:t>endif</w:t>
+        <w:t>@endif</w:t>
+      </w:r>
+    </w:p>
+    <w:p/>
+    <w:p>
+      <w:r>
+        <w:t xml:space="preserve">@if CreateDate </w:t>
+      </w:r>
+      <w:r>
+        <w:t>==</w:t>
+      </w:r>
+      <w:r>
+        <w:t xml:space="preserve"> </w:t>
+      </w:r>
+      <w:r>
+        <w:t>NULL</w:t>
+      </w:r>
+    </w:p>
+    <w:p>
+      <w:r>
+        <w:t>CreateDate is not less than 2021</w:t>
+      </w:r>
+    </w:p>
+    <w:p>
+      <w:r>
+        <w:t>asdasdasdasdasdasd</w:t>
+      </w:r>
+    </w:p>
+    <w:p>
+      <w:r>
+        <w:t>@endif</w:t>
       </w:r>
     </w:p>
     <w:p/>

</xml_diff>

<commit_message>
Add support to conditional check for undefined tags
</commit_message>
<xml_diff>
--- a/samples/docx/TestIfStatement.docx
+++ b/samples/docx/TestIfStatement.docx
@@ -170,17 +170,81 @@
         <w:t>endif}}</w:t>
       </w:r>
     </w:p>
+    <w:p>
+      <w:r>
+        <w:t>{{if({{</w:t>
+      </w:r>
+      <w:r>
+        <w:t>Foo</w:t>
+      </w:r>
+      <w:r>
+        <w:t>}},</w:t>
+      </w:r>
+      <w:r>
+        <w:t>==</w:t>
+      </w:r>
+      <w:r>
+        <w:t>,</w:t>
+      </w:r>
+      <w:r>
+        <w:t>{UNDEFINED}</w:t>
+      </w:r>
+      <w:r>
+        <w:t>)if</w:t>
+      </w:r>
+      <w:r>
+        <w:t>Foo</w:t>
+      </w:r>
+      <w:r>
+        <w:t xml:space="preserve"> is undefined</w:t>
+      </w:r>
+      <w:r>
+        <w:t>endif</w:t>
+      </w:r>
+      <w:r>
+        <w:t>}}</w:t>
+      </w:r>
+    </w:p>
     <w:p/>
+    <w:p>
+      <w:r>
+        <w:t>@if</w:t>
+      </w:r>
+      <w:r>
+        <w:t xml:space="preserve"> </w:t>
+      </w:r>
+      <w:r>
+        <w:t>CreateDate &gt; 2020-12-31</w:t>
+      </w:r>
+    </w:p>
+    <w:p>
+      <w:r>
+        <w:t>CreateDate is not less than 2021</w:t>
+      </w:r>
+    </w:p>
+    <w:p>
+      <w:r>
+        <w:t>asdasdasdasdasdasd</w:t>
+      </w:r>
+    </w:p>
+    <w:p>
+      <w:r>
+        <w:t>@endif</w:t>
+      </w:r>
+    </w:p>
     <w:p/>
     <w:p>
       <w:r>
-        <w:t>@if</w:t>
+        <w:t xml:space="preserve">@if CreateDate </w:t>
+      </w:r>
+      <w:r>
+        <w:t>==</w:t>
       </w:r>
       <w:r>
         <w:t xml:space="preserve"> </w:t>
       </w:r>
       <w:r>
-        <w:t>CreateDate &gt; 2020-12-31</w:t>
+        <w:t>NULL</w:t>
       </w:r>
     </w:p>
     <w:p>
@@ -201,21 +265,21 @@
     <w:p/>
     <w:p>
       <w:r>
-        <w:t xml:space="preserve">@if CreateDate </w:t>
-      </w:r>
-      <w:r>
-        <w:t>==</w:t>
-      </w:r>
-      <w:r>
-        <w:t xml:space="preserve"> </w:t>
-      </w:r>
-      <w:r>
-        <w:t>NULL</w:t>
-      </w:r>
-    </w:p>
-    <w:p>
-      <w:r>
-        <w:t>CreateDate is not less than 2021</w:t>
+        <w:t xml:space="preserve">@if </w:t>
+      </w:r>
+      <w:r>
+        <w:t>Bar</w:t>
+      </w:r>
+      <w:r>
+        <w:t xml:space="preserve"> == </w:t>
+      </w:r>
+      <w:r>
+        <w:t>{UNDEFINED}</w:t>
+      </w:r>
+    </w:p>
+    <w:p>
+      <w:r>
+        <w:t>Bar is undefined</w:t>
       </w:r>
     </w:p>
     <w:p>

</xml_diff>

<commit_message>
Fix evaluate not equal to bug
Add testing for null to sample Word document

Add test cases checking for not equal bug
</commit_message>
<xml_diff>
--- a/samples/docx/TestIfStatement.docx
+++ b/samples/docx/TestIfStatement.docx
@@ -170,7 +170,45 @@
         <w:t>endif}}</w:t>
       </w:r>
     </w:p>
-    <w:p/>
+    <w:p>
+      <w:r>
+        <w:t>{{if({{CreateDate}},!=,MiniSofteware)ifCreateDate is not equal to MiniSoftewareendif}}</w:t>
+      </w:r>
+    </w:p>
+    <w:p>
+      <w:r>
+        <w:t>{{if({{CreateDate}},!=,)ifCreateDate is not NULLendif}}</w:t>
+      </w:r>
+    </w:p>
+    <w:p>
+      <w:r>
+        <w:t>{{if({{</w:t>
+      </w:r>
+      <w:r>
+        <w:t>NullVal</w:t>
+      </w:r>
+      <w:r>
+        <w:t>}},</w:t>
+      </w:r>
+      <w:r>
+        <w:t>=</w:t>
+      </w:r>
+      <w:r>
+        <w:t>=,)if</w:t>
+      </w:r>
+      <w:r>
+        <w:t>NullVal</w:t>
+      </w:r>
+      <w:r>
+        <w:t xml:space="preserve"> is </w:t>
+      </w:r>
+      <w:r>
+        <w:t>NULL</w:t>
+      </w:r>
+      <w:r>
+        <w:t>endif}}</w:t>
+      </w:r>
+    </w:p>
     <w:p/>
     <w:p>
       <w:r>

</xml_diff>